<commit_message>
more to the dentist story
</commit_message>
<xml_diff>
--- a/dentis prompt.docx
+++ b/dentis prompt.docx
@@ -3,8 +3,6 @@
 <w:document xmlns:wpc="http://schemas.microsoft.com/office/word/2010/wordprocessingCanvas" xmlns:mo="http://schemas.microsoft.com/office/mac/office/2008/main" xmlns:mc="http://schemas.openxmlformats.org/markup-compatibility/2006" xmlns:mv="urn:schemas-microsoft-com:mac:vml" xmlns:o="urn:schemas-microsoft-com:office:office" xmlns:r="http://schemas.openxmlformats.org/officeDocument/2006/relationships" xmlns:m="http://schemas.openxmlformats.org/officeDocument/2006/math" xmlns:v="urn:schemas-microsoft-com:vml" xmlns:wp14="http://schemas.microsoft.com/office/word/2010/wordprocessingDrawing" xmlns:wp="http://schemas.openxmlformats.org/drawingml/2006/wordprocessingDrawing" xmlns:w10="urn:schemas-microsoft-com:office:word" xmlns:w="http://schemas.openxmlformats.org/wordprocessingml/2006/main" xmlns:w14="http://schemas.microsoft.com/office/word/2010/wordml" xmlns:wpg="http://schemas.microsoft.com/office/word/2010/wordprocessingGroup" xmlns:wpi="http://schemas.microsoft.com/office/word/2010/wordprocessingInk" xmlns:wne="http://schemas.microsoft.com/office/word/2006/wordml" xmlns:wps="http://schemas.microsoft.com/office/word/2010/wordprocessingShape" mc:Ignorable="w14 wp14">
   <w:body>
     <w:p>
-      <w:bookmarkStart w:id="0" w:name="_GoBack"/>
-      <w:bookmarkEnd w:id="0"/>
       <w:r>
         <w:t>It happened on a Wednesday</w:t>
       </w:r>
@@ -1135,15 +1133,13 @@
       </w:r>
       <w:proofErr w:type="spellEnd"/>
       <w:r>
-        <w:t xml:space="preserve"> later, as I got off the train the pain from my tooth started </w:t>
-      </w:r>
-      <w:proofErr w:type="spellStart"/>
-      <w:r>
-        <w:t>agin</w:t>
-      </w:r>
-      <w:proofErr w:type="spellEnd"/>
-      <w:r>
-        <w:t xml:space="preserve"> as light st</w:t>
+        <w:t xml:space="preserve"> later, as I got off the train the pain from my tooth started ag</w:t>
+      </w:r>
+      <w:r>
+        <w:t>a</w:t>
+      </w:r>
+      <w:r>
+        <w:t>in as light st</w:t>
       </w:r>
       <w:r>
         <w:t xml:space="preserve">ings at the base of my gum that felt like pins </w:t>
@@ -1204,13 +1200,184 @@
     </w:p>
     <w:p>
       <w:r>
-        <w:t xml:space="preserve">stumbled </w:t>
-      </w:r>
-      <w:r>
-        <w:t>t</w:t>
-      </w:r>
-    </w:p>
-    <w:p/>
+        <w:t xml:space="preserve">After walking around the train station like a </w:t>
+      </w:r>
+      <w:proofErr w:type="gramStart"/>
+      <w:r>
+        <w:t xml:space="preserve">lost  </w:t>
+      </w:r>
+      <w:proofErr w:type="spellStart"/>
+      <w:r>
+        <w:t>germN</w:t>
+      </w:r>
+      <w:proofErr w:type="spellEnd"/>
+      <w:proofErr w:type="gramEnd"/>
+      <w:r>
+        <w:t xml:space="preserve"> SHEPPARD, I FINALLY </w:t>
+      </w:r>
+      <w:proofErr w:type="spellStart"/>
+      <w:r>
+        <w:t>FOUnd</w:t>
+      </w:r>
+      <w:proofErr w:type="spellEnd"/>
+      <w:r>
+        <w:t xml:space="preserve"> </w:t>
+      </w:r>
+      <w:r>
+        <w:t xml:space="preserve">my </w:t>
+      </w:r>
+      <w:proofErr w:type="spellStart"/>
+      <w:r>
+        <w:t>position.The</w:t>
+      </w:r>
+      <w:proofErr w:type="spellEnd"/>
+      <w:r>
+        <w:t xml:space="preserve"> clinic was about five </w:t>
+      </w:r>
+      <w:proofErr w:type="spellStart"/>
+      <w:r>
+        <w:t>minuties</w:t>
+      </w:r>
+      <w:proofErr w:type="spellEnd"/>
+      <w:r>
+        <w:t xml:space="preserve"> away but </w:t>
+      </w:r>
+      <w:proofErr w:type="spellStart"/>
+      <w:r>
+        <w:t>thook</w:t>
+      </w:r>
+      <w:proofErr w:type="spellEnd"/>
+      <w:r>
+        <w:t xml:space="preserve"> me 15 minutes to get there  </w:t>
+      </w:r>
+      <w:proofErr w:type="spellStart"/>
+      <w:r>
+        <w:t>manuauring</w:t>
+      </w:r>
+      <w:proofErr w:type="spellEnd"/>
+      <w:r>
+        <w:t xml:space="preserve"> my way around construction work in the </w:t>
+      </w:r>
+      <w:proofErr w:type="spellStart"/>
+      <w:r>
+        <w:t>area.The</w:t>
+      </w:r>
+      <w:proofErr w:type="spellEnd"/>
+      <w:r>
+        <w:t xml:space="preserve"> </w:t>
+      </w:r>
+      <w:proofErr w:type="spellStart"/>
+      <w:r>
+        <w:t>gps</w:t>
+      </w:r>
+      <w:proofErr w:type="spellEnd"/>
+      <w:r>
+        <w:t xml:space="preserve"> lead me to a basement door by the side of a building with no signs. On entering what seemed to be a </w:t>
+      </w:r>
+      <w:proofErr w:type="spellStart"/>
+      <w:r>
+        <w:t>witing</w:t>
+      </w:r>
+      <w:proofErr w:type="spellEnd"/>
+      <w:r>
+        <w:t xml:space="preserve"> room with people </w:t>
+      </w:r>
+      <w:proofErr w:type="spellStart"/>
+      <w:r>
+        <w:t>sitted</w:t>
+      </w:r>
+      <w:proofErr w:type="spellEnd"/>
+      <w:r>
+        <w:t xml:space="preserve"> in chairs arranged as though there was a game of musical </w:t>
+      </w:r>
+      <w:proofErr w:type="spellStart"/>
+      <w:r>
+        <w:t>chirs</w:t>
+      </w:r>
+      <w:proofErr w:type="spellEnd"/>
+      <w:r>
+        <w:t xml:space="preserve"> going on I was greeted by the evil smell of the dentist that </w:t>
+      </w:r>
+      <w:proofErr w:type="spellStart"/>
+      <w:r>
+        <w:t>brough</w:t>
+      </w:r>
+      <w:proofErr w:type="spellEnd"/>
+      <w:r>
+        <w:t xml:space="preserve"> back memories of the last root canal I had.</w:t>
+      </w:r>
+    </w:p>
+    <w:p>
+      <w:r>
+        <w:t>I sat there for almost an hour tormented by the silen</w:t>
+      </w:r>
+      <w:r>
+        <w:t xml:space="preserve">t </w:t>
+      </w:r>
+      <w:proofErr w:type="spellStart"/>
+      <w:r>
+        <w:t>shoufling</w:t>
+      </w:r>
+      <w:proofErr w:type="spellEnd"/>
+      <w:r>
+        <w:t xml:space="preserve"> of people changing seats as the imaginary music in my head stopped at the call of the dentist DJ and memories of my last visit to the tooth Nazi</w:t>
+      </w:r>
+      <w:r>
+        <w:t>.</w:t>
+      </w:r>
+    </w:p>
+    <w:p>
+      <w:proofErr w:type="spellStart"/>
+      <w:r>
+        <w:t>Everytime</w:t>
+      </w:r>
+      <w:proofErr w:type="spellEnd"/>
+      <w:r>
+        <w:t xml:space="preserve"> I visited my dentist for a routine check up he would come up with al sorts of </w:t>
+      </w:r>
+      <w:proofErr w:type="spellStart"/>
+      <w:r>
+        <w:t>iisues</w:t>
+      </w:r>
+      <w:proofErr w:type="spellEnd"/>
+      <w:r>
+        <w:t xml:space="preserve">, I </w:t>
+      </w:r>
+      <w:proofErr w:type="spellStart"/>
+      <w:r>
+        <w:t>feltlike</w:t>
+      </w:r>
+      <w:proofErr w:type="spellEnd"/>
+      <w:r>
+        <w:t xml:space="preserve"> my mouth was the precious investment portfolio of my dentist </w:t>
+      </w:r>
+      <w:proofErr w:type="spellStart"/>
+      <w:r>
+        <w:t>treader</w:t>
+      </w:r>
+      <w:proofErr w:type="spellEnd"/>
+      <w:r>
+        <w:t xml:space="preserve"> (farm of the tooth cultivator</w:t>
+      </w:r>
+      <w:proofErr w:type="gramStart"/>
+      <w:r>
+        <w:t>)</w:t>
+      </w:r>
+      <w:r>
+        <w:t xml:space="preserve"> </w:t>
+      </w:r>
+      <w:r>
+        <w:t>.</w:t>
+      </w:r>
+      <w:proofErr w:type="gramEnd"/>
+    </w:p>
+    <w:p>
+      <w:r>
+        <w:t xml:space="preserve">My turn came </w:t>
+      </w:r>
+      <w:bookmarkStart w:id="0" w:name="_GoBack"/>
+      <w:bookmarkEnd w:id="0"/>
+    </w:p>
     <w:p/>
     <w:p>
       <w:r>

</xml_diff>